<commit_message>
Chinh sua Activity diagram
</commit_message>
<xml_diff>
--- a/MyTask/Activity Diagram.docx
+++ b/MyTask/Activity Diagram.docx
@@ -3,67 +3,12 @@
 <w:document xmlns:wpc="http://schemas.microsoft.com/office/word/2010/wordprocessingCanvas" xmlns:cx="http://schemas.microsoft.com/office/drawing/2014/chartex" xmlns:cx1="http://schemas.microsoft.com/office/drawing/2015/9/8/chartex" xmlns:cx2="http://schemas.microsoft.com/office/drawing/2015/10/21/chartex" xmlns:cx3="http://schemas.microsoft.com/office/drawing/2016/5/9/chartex" xmlns:cx4="http://schemas.microsoft.com/office/drawing/2016/5/10/chartex" xmlns:cx5="http://schemas.microsoft.com/office/drawing/2016/5/11/chartex" xmlns:cx6="http://schemas.microsoft.com/office/drawing/2016/5/12/chartex" xmlns:cx7="http://schemas.microsoft.com/office/drawing/2016/5/13/chartex" xmlns:cx8="http://schemas.microsoft.com/office/drawing/2016/5/14/chartex" xmlns:mc="http://schemas.openxmlformats.org/markup-compatibility/2006" xmlns:aink="http://schemas.microsoft.com/office/drawing/2016/ink" xmlns:am3d="http://schemas.microsoft.com/office/drawing/2017/model3d" xmlns:o="urn:schemas-microsoft-com:office:office" xmlns:r="http://schemas.openxmlformats.org/officeDocument/2006/relationships" xmlns:m="http://schemas.openxmlformats.org/officeDocument/2006/math" xmlns:v="urn:schemas-microsoft-com:vml" xmlns:wp14="http://schemas.microsoft.com/office/word/2010/wordprocessingDrawing" xmlns:wp="http://schemas.openxmlformats.org/drawingml/2006/wordprocessingDrawing" xmlns:w10="urn:schemas-microsoft-com:office:word" xmlns:w="http://schemas.openxmlformats.org/wordprocessingml/2006/main" xmlns:w14="http://schemas.microsoft.com/office/word/2010/wordml" xmlns:w15="http://schemas.microsoft.com/office/word/2012/wordml" xmlns:w16cex="http://schemas.microsoft.com/office/word/2018/wordml/cex" xmlns:w16cid="http://schemas.microsoft.com/office/word/2016/wordml/cid" xmlns:w16="http://schemas.microsoft.com/office/word/2018/wordml" xmlns:w16se="http://schemas.microsoft.com/office/word/2015/wordml/symex" xmlns:wpg="http://schemas.microsoft.com/office/word/2010/wordprocessingGroup" xmlns:wpi="http://schemas.microsoft.com/office/word/2010/wordprocessingInk" xmlns:wne="http://schemas.microsoft.com/office/word/2006/wordml" xmlns:wps="http://schemas.microsoft.com/office/word/2010/wordprocessingShape" mc:Ignorable="w14 w15 w16se w16cid w16 w16cex wp14">
   <w:body>
     <w:p>
-      <w:proofErr w:type="spellStart"/>
       <w:r>
-        <w:t>Biểu</w:t>
+        <w:t xml:space="preserve">Biểu đồ hoạt động </w:t>
       </w:r>
-      <w:proofErr w:type="spellEnd"/>
       <w:r>
-        <w:t xml:space="preserve"> </w:t>
+        <w:t>quản lý tủ đồ</w:t>
       </w:r>
-      <w:proofErr w:type="spellStart"/>
-      <w:r>
-        <w:t>đồ</w:t>
-      </w:r>
-      <w:proofErr w:type="spellEnd"/>
-      <w:r>
-        <w:t xml:space="preserve"> </w:t>
-      </w:r>
-      <w:proofErr w:type="spellStart"/>
-      <w:r>
-        <w:t>hoạt</w:t>
-      </w:r>
-      <w:proofErr w:type="spellEnd"/>
-      <w:r>
-        <w:t xml:space="preserve"> </w:t>
-      </w:r>
-      <w:proofErr w:type="spellStart"/>
-      <w:r>
-        <w:t>động</w:t>
-      </w:r>
-      <w:proofErr w:type="spellEnd"/>
-      <w:r>
-        <w:t xml:space="preserve"> </w:t>
-      </w:r>
-      <w:proofErr w:type="spellStart"/>
-      <w:r>
-        <w:t>lập</w:t>
-      </w:r>
-      <w:proofErr w:type="spellEnd"/>
-      <w:r>
-        <w:t xml:space="preserve"> </w:t>
-      </w:r>
-      <w:proofErr w:type="spellStart"/>
-      <w:r>
-        <w:t>phiếu</w:t>
-      </w:r>
-      <w:proofErr w:type="spellEnd"/>
-      <w:r>
-        <w:t xml:space="preserve"> </w:t>
-      </w:r>
-      <w:proofErr w:type="spellStart"/>
-      <w:r>
-        <w:t>giữ</w:t>
-      </w:r>
-      <w:proofErr w:type="spellEnd"/>
-      <w:r>
-        <w:t xml:space="preserve"> </w:t>
-      </w:r>
-      <w:proofErr w:type="spellStart"/>
-      <w:r>
-        <w:t>đồ</w:t>
-      </w:r>
-      <w:proofErr w:type="spellEnd"/>
     </w:p>
     <w:p>
       <w:r>
@@ -71,10 +16,10 @@
           <w:noProof/>
         </w:rPr>
         <w:drawing>
-          <wp:inline distT="0" distB="0" distL="0" distR="0" wp14:anchorId="66E53FB6" wp14:editId="0269D883">
-            <wp:extent cx="5943600" cy="2093595"/>
-            <wp:effectExtent l="0" t="0" r="0" b="1905"/>
-            <wp:docPr id="1" name="Picture 1" descr="Diagram&#10;&#10;Description automatically generated"/>
+          <wp:inline distT="0" distB="0" distL="0" distR="0" wp14:anchorId="16A7C483" wp14:editId="72FB4A17">
+            <wp:extent cx="5943600" cy="2754630"/>
+            <wp:effectExtent l="0" t="0" r="0" b="7620"/>
+            <wp:docPr id="3" name="Picture 3"/>
             <wp:cNvGraphicFramePr>
               <a:graphicFrameLocks xmlns:a="http://schemas.openxmlformats.org/drawingml/2006/main" noChangeAspect="1"/>
             </wp:cNvGraphicFramePr>
@@ -82,8 +27,10 @@
               <a:graphicData uri="http://schemas.openxmlformats.org/drawingml/2006/picture">
                 <pic:pic xmlns:pic="http://schemas.openxmlformats.org/drawingml/2006/picture">
                   <pic:nvPicPr>
-                    <pic:cNvPr id="1" name="Picture 1" descr="Diagram&#10;&#10;Description automatically generated"/>
-                    <pic:cNvPicPr/>
+                    <pic:cNvPr id="0" name="Picture 3"/>
+                    <pic:cNvPicPr>
+                      <a:picLocks noChangeAspect="1" noChangeArrowheads="1"/>
+                    </pic:cNvPicPr>
                   </pic:nvPicPr>
                   <pic:blipFill>
                     <a:blip r:embed="rId4">
@@ -93,18 +40,85 @@
                         </a:ext>
                       </a:extLst>
                     </a:blip>
+                    <a:srcRect/>
                     <a:stretch>
                       <a:fillRect/>
                     </a:stretch>
                   </pic:blipFill>
-                  <pic:spPr>
+                  <pic:spPr bwMode="auto">
                     <a:xfrm>
                       <a:off x="0" y="0"/>
-                      <a:ext cx="5943600" cy="2093595"/>
+                      <a:ext cx="5943600" cy="2754630"/>
                     </a:xfrm>
                     <a:prstGeom prst="rect">
                       <a:avLst/>
                     </a:prstGeom>
+                    <a:noFill/>
+                    <a:ln>
+                      <a:noFill/>
+                    </a:ln>
+                  </pic:spPr>
+                </pic:pic>
+              </a:graphicData>
+            </a:graphic>
+          </wp:inline>
+        </w:drawing>
+      </w:r>
+    </w:p>
+    <w:p/>
+    <w:p>
+      <w:r>
+        <w:t>Biểu đồ hoạt động thống kê doanh thu</w:t>
+      </w:r>
+    </w:p>
+    <w:p/>
+    <w:p>
+      <w:r>
+        <w:rPr>
+          <w:noProof/>
+        </w:rPr>
+        <w:drawing>
+          <wp:inline distT="0" distB="0" distL="0" distR="0" wp14:anchorId="05B7AD97" wp14:editId="0BE85064">
+            <wp:extent cx="5848350" cy="2203450"/>
+            <wp:effectExtent l="0" t="0" r="0" b="6350"/>
+            <wp:docPr id="2" name="Picture 2"/>
+            <wp:cNvGraphicFramePr>
+              <a:graphicFrameLocks xmlns:a="http://schemas.openxmlformats.org/drawingml/2006/main" noChangeAspect="1"/>
+            </wp:cNvGraphicFramePr>
+            <a:graphic xmlns:a="http://schemas.openxmlformats.org/drawingml/2006/main">
+              <a:graphicData uri="http://schemas.openxmlformats.org/drawingml/2006/picture">
+                <pic:pic xmlns:pic="http://schemas.openxmlformats.org/drawingml/2006/picture">
+                  <pic:nvPicPr>
+                    <pic:cNvPr id="0" name="Picture 1"/>
+                    <pic:cNvPicPr>
+                      <a:picLocks noChangeAspect="1" noChangeArrowheads="1"/>
+                    </pic:cNvPicPr>
+                  </pic:nvPicPr>
+                  <pic:blipFill>
+                    <a:blip r:embed="rId5">
+                      <a:extLst>
+                        <a:ext uri="{28A0092B-C50C-407E-A947-70E740481C1C}">
+                          <a14:useLocalDpi xmlns:a14="http://schemas.microsoft.com/office/drawing/2010/main" val="0"/>
+                        </a:ext>
+                      </a:extLst>
+                    </a:blip>
+                    <a:srcRect/>
+                    <a:stretch>
+                      <a:fillRect/>
+                    </a:stretch>
+                  </pic:blipFill>
+                  <pic:spPr bwMode="auto">
+                    <a:xfrm>
+                      <a:off x="0" y="0"/>
+                      <a:ext cx="5848350" cy="2203450"/>
+                    </a:xfrm>
+                    <a:prstGeom prst="rect">
+                      <a:avLst/>
+                    </a:prstGeom>
+                    <a:noFill/>
+                    <a:ln>
+                      <a:noFill/>
+                    </a:ln>
                   </pic:spPr>
                 </pic:pic>
               </a:graphicData>

</xml_diff>

<commit_message>
Sua bieu do hoat dong
</commit_message>
<xml_diff>
--- a/MyTask/Activity Diagram.docx
+++ b/MyTask/Activity Diagram.docx
@@ -342,19 +342,16 @@
       </w:pPr>
       <w:r>
         <w:rPr>
-          <w:rFonts w:ascii="Arial" w:hAnsi="Arial" w:cs="Arial"/>
           <w:noProof/>
-          <w:color w:val="000000"/>
-          <w:sz w:val="28"/>
-          <w:szCs w:val="28"/>
-          <w:bdr w:val="none" w:sz="0" w:space="0" w:color="auto" w:frame="1"/>
+          <w:sz w:val="28"/>
+          <w:szCs w:val="28"/>
         </w:rPr>
         <w:lastRenderedPageBreak/>
         <w:drawing>
-          <wp:inline distT="0" distB="0" distL="0" distR="0" wp14:anchorId="59DB7E57" wp14:editId="62A89FF8">
-            <wp:extent cx="5943600" cy="6013450"/>
-            <wp:effectExtent l="0" t="0" r="0" b="6350"/>
-            <wp:docPr id="4" name="Picture 4"/>
+          <wp:inline distT="0" distB="0" distL="0" distR="0" wp14:anchorId="54C10B8E" wp14:editId="3B8D149A">
+            <wp:extent cx="5943600" cy="4673600"/>
+            <wp:effectExtent l="0" t="0" r="0" b="0"/>
+            <wp:docPr id="3" name="Picture 3" descr="Diagram&#10;&#10;Description automatically generated"/>
             <wp:cNvGraphicFramePr>
               <a:graphicFrameLocks xmlns:a="http://schemas.openxmlformats.org/drawingml/2006/main" noChangeAspect="1"/>
             </wp:cNvGraphicFramePr>
@@ -362,10 +359,8 @@
               <a:graphicData uri="http://schemas.openxmlformats.org/drawingml/2006/picture">
                 <pic:pic xmlns:pic="http://schemas.openxmlformats.org/drawingml/2006/picture">
                   <pic:nvPicPr>
-                    <pic:cNvPr id="0" name="Picture 3"/>
-                    <pic:cNvPicPr>
-                      <a:picLocks noChangeAspect="1" noChangeArrowheads="1"/>
-                    </pic:cNvPicPr>
+                    <pic:cNvPr id="3" name="Picture 3" descr="Diagram&#10;&#10;Description automatically generated"/>
+                    <pic:cNvPicPr/>
                   </pic:nvPicPr>
                   <pic:blipFill>
                     <a:blip r:embed="rId5">
@@ -375,23 +370,18 @@
                         </a:ext>
                       </a:extLst>
                     </a:blip>
-                    <a:srcRect/>
                     <a:stretch>
                       <a:fillRect/>
                     </a:stretch>
                   </pic:blipFill>
-                  <pic:spPr bwMode="auto">
+                  <pic:spPr>
                     <a:xfrm>
                       <a:off x="0" y="0"/>
-                      <a:ext cx="5943600" cy="6013450"/>
+                      <a:ext cx="5943600" cy="4673600"/>
                     </a:xfrm>
                     <a:prstGeom prst="rect">
                       <a:avLst/>
                     </a:prstGeom>
-                    <a:noFill/>
-                    <a:ln>
-                      <a:noFill/>
-                    </a:ln>
                   </pic:spPr>
                 </pic:pic>
               </a:graphicData>
@@ -465,19 +455,16 @@
       </w:pPr>
       <w:r>
         <w:rPr>
-          <w:rFonts w:ascii="Arial" w:hAnsi="Arial" w:cs="Arial"/>
           <w:noProof/>
-          <w:color w:val="000000"/>
-          <w:sz w:val="28"/>
-          <w:szCs w:val="28"/>
-          <w:bdr w:val="none" w:sz="0" w:space="0" w:color="auto" w:frame="1"/>
+          <w:sz w:val="28"/>
+          <w:szCs w:val="28"/>
         </w:rPr>
         <w:lastRenderedPageBreak/>
         <w:drawing>
-          <wp:inline distT="0" distB="0" distL="0" distR="0" wp14:anchorId="1C4BA441" wp14:editId="10CE58DA">
-            <wp:extent cx="5943600" cy="5588000"/>
-            <wp:effectExtent l="0" t="0" r="0" b="0"/>
-            <wp:docPr id="5" name="Picture 5"/>
+          <wp:inline distT="0" distB="0" distL="0" distR="0" wp14:anchorId="2B188BE7" wp14:editId="3827106A">
+            <wp:extent cx="5804198" cy="4762745"/>
+            <wp:effectExtent l="0" t="0" r="6350" b="0"/>
+            <wp:docPr id="6" name="Picture 6" descr="Diagram&#10;&#10;Description automatically generated"/>
             <wp:cNvGraphicFramePr>
               <a:graphicFrameLocks xmlns:a="http://schemas.openxmlformats.org/drawingml/2006/main" noChangeAspect="1"/>
             </wp:cNvGraphicFramePr>
@@ -485,10 +472,8 @@
               <a:graphicData uri="http://schemas.openxmlformats.org/drawingml/2006/picture">
                 <pic:pic xmlns:pic="http://schemas.openxmlformats.org/drawingml/2006/picture">
                   <pic:nvPicPr>
-                    <pic:cNvPr id="0" name="Picture 5"/>
-                    <pic:cNvPicPr>
-                      <a:picLocks noChangeAspect="1" noChangeArrowheads="1"/>
-                    </pic:cNvPicPr>
+                    <pic:cNvPr id="6" name="Picture 6" descr="Diagram&#10;&#10;Description automatically generated"/>
+                    <pic:cNvPicPr/>
                   </pic:nvPicPr>
                   <pic:blipFill>
                     <a:blip r:embed="rId6">
@@ -498,23 +483,18 @@
                         </a:ext>
                       </a:extLst>
                     </a:blip>
-                    <a:srcRect/>
                     <a:stretch>
                       <a:fillRect/>
                     </a:stretch>
                   </pic:blipFill>
-                  <pic:spPr bwMode="auto">
+                  <pic:spPr>
                     <a:xfrm>
                       <a:off x="0" y="0"/>
-                      <a:ext cx="5943600" cy="5588000"/>
+                      <a:ext cx="5804198" cy="4762745"/>
                     </a:xfrm>
                     <a:prstGeom prst="rect">
                       <a:avLst/>
                     </a:prstGeom>
-                    <a:noFill/>
-                    <a:ln>
-                      <a:noFill/>
-                    </a:ln>
                   </pic:spPr>
                 </pic:pic>
               </a:graphicData>
@@ -683,10 +663,10 @@
         </w:rPr>
         <w:lastRenderedPageBreak/>
         <w:drawing>
-          <wp:inline distT="0" distB="0" distL="0" distR="0" wp14:anchorId="05B7AD97" wp14:editId="0BE85064">
-            <wp:extent cx="5848350" cy="2203450"/>
-            <wp:effectExtent l="0" t="0" r="0" b="6350"/>
-            <wp:docPr id="2" name="Picture 2"/>
+          <wp:inline distT="0" distB="0" distL="0" distR="0" wp14:anchorId="1EDCA75E" wp14:editId="156E5040">
+            <wp:extent cx="5918504" cy="4889751"/>
+            <wp:effectExtent l="0" t="0" r="6350" b="6350"/>
+            <wp:docPr id="7" name="Picture 7" descr="Diagram&#10;&#10;Description automatically generated"/>
             <wp:cNvGraphicFramePr>
               <a:graphicFrameLocks xmlns:a="http://schemas.openxmlformats.org/drawingml/2006/main" noChangeAspect="1"/>
             </wp:cNvGraphicFramePr>
@@ -694,10 +674,8 @@
               <a:graphicData uri="http://schemas.openxmlformats.org/drawingml/2006/picture">
                 <pic:pic xmlns:pic="http://schemas.openxmlformats.org/drawingml/2006/picture">
                   <pic:nvPicPr>
-                    <pic:cNvPr id="0" name="Picture 1"/>
-                    <pic:cNvPicPr>
-                      <a:picLocks noChangeAspect="1" noChangeArrowheads="1"/>
-                    </pic:cNvPicPr>
+                    <pic:cNvPr id="7" name="Picture 7" descr="Diagram&#10;&#10;Description automatically generated"/>
+                    <pic:cNvPicPr/>
                   </pic:nvPicPr>
                   <pic:blipFill>
                     <a:blip r:embed="rId7">
@@ -707,23 +685,18 @@
                         </a:ext>
                       </a:extLst>
                     </a:blip>
-                    <a:srcRect/>
                     <a:stretch>
                       <a:fillRect/>
                     </a:stretch>
                   </pic:blipFill>
-                  <pic:spPr bwMode="auto">
+                  <pic:spPr>
                     <a:xfrm>
                       <a:off x="0" y="0"/>
-                      <a:ext cx="5848350" cy="2203450"/>
+                      <a:ext cx="5918504" cy="4889751"/>
                     </a:xfrm>
                     <a:prstGeom prst="rect">
                       <a:avLst/>
                     </a:prstGeom>
-                    <a:noFill/>
-                    <a:ln>
-                      <a:noFill/>
-                    </a:ln>
                   </pic:spPr>
                 </pic:pic>
               </a:graphicData>

</xml_diff>